<commit_message>
Changed Becrypt job title
</commit_message>
<xml_diff>
--- a/2017 CV Master WIP.docx
+++ b/2017 CV Master WIP.docx
@@ -1884,6 +1884,15 @@
           <w:sz w:val="22"/>
           <w:szCs w:val="22"/>
         </w:rPr>
+        <w:t xml:space="preserve">Senior </w:t>
+      </w:r>
+      <w:r>
+        <w:rPr>
+          <w:rFonts w:asciiTheme="minorHAnsi" w:hAnsiTheme="minorHAnsi" w:cstheme="minorHAnsi"/>
+          <w:b/>
+          <w:sz w:val="22"/>
+          <w:szCs w:val="22"/>
+        </w:rPr>
         <w:t xml:space="preserve">QA </w:t>
       </w:r>
       <w:r>
@@ -1903,24 +1912,6 @@
           <w:szCs w:val="22"/>
         </w:rPr>
         <w:t>Engineer</w:t>
-      </w:r>
-      <w:r>
-        <w:rPr>
-          <w:rFonts w:asciiTheme="minorHAnsi" w:hAnsiTheme="minorHAnsi" w:cstheme="minorHAnsi"/>
-          <w:b/>
-          <w:sz w:val="22"/>
-          <w:szCs w:val="22"/>
-        </w:rPr>
-        <w:tab/>
-      </w:r>
-      <w:r>
-        <w:rPr>
-          <w:rFonts w:asciiTheme="minorHAnsi" w:hAnsiTheme="minorHAnsi" w:cstheme="minorHAnsi"/>
-          <w:b/>
-          <w:sz w:val="22"/>
-          <w:szCs w:val="22"/>
-        </w:rPr>
-        <w:tab/>
       </w:r>
       <w:r>
         <w:rPr>
@@ -8548,6 +8539,7 @@
   <w:style w:type="character" w:default="1" w:styleId="DefaultParagraphFont">
     <w:name w:val="Default Paragraph Font"/>
     <w:uiPriority w:val="1"/>
+    <w:semiHidden/>
     <w:unhideWhenUsed/>
   </w:style>
   <w:style w:type="table" w:default="1" w:styleId="TableNormal">
@@ -9146,7 +9138,7 @@
 </file>
 
 <file path=customXml/itemProps1.xml><?xml version="1.0" encoding="utf-8"?>
-<ds:datastoreItem xmlns:ds="http://schemas.openxmlformats.org/officeDocument/2006/customXml" ds:itemID="{0AAF6965-A0CF-4F9A-9BF4-FD5C41DE1BCD}">
+<ds:datastoreItem xmlns:ds="http://schemas.openxmlformats.org/officeDocument/2006/customXml" ds:itemID="{47A4087F-DECC-4F39-912C-92050BD6A35D}">
   <ds:schemaRefs>
     <ds:schemaRef ds:uri="http://schemas.openxmlformats.org/officeDocument/2006/bibliography"/>
   </ds:schemaRefs>

</xml_diff>